<commit_message>
finished design doc on my end
</commit_message>
<xml_diff>
--- a/docs/CIS_678_Project4_DesignDocument.docx
+++ b/docs/CIS_678_Project4_DesignDocument.docx
@@ -70,6 +70,8 @@
           <w:szCs w:val="40"/>
         </w:rPr>
       </w:pPr>
+      <w:bookmarkStart w:id="0" w:name="_GoBack"/>
+      <w:bookmarkEnd w:id="0"/>
     </w:p>
     <w:p>
       <w:pPr>
@@ -1123,6 +1125,18 @@
       <w:r>
         <w:t xml:space="preserve">number of epochs/learning rate. </w:t>
       </w:r>
+      <w:r>
+        <w:t>We note a “tipping point” in learning rate around 75% where the classification rate was optimal for each dataset. Similarly, we observe a “tipping point” for number of epochs around log</w:t>
+      </w:r>
+      <w:r>
+        <w:t xml:space="preserve"> base 2 of 5</w:t>
+      </w:r>
+      <w:r>
+        <w:t xml:space="preserve"> ~= </w:t>
+      </w:r>
+      <w:r>
+        <w:t>30 epochs.</w:t>
+      </w:r>
     </w:p>
     <w:p>
       <w:pPr>
@@ -1158,9 +1172,6 @@
       <w:pPr>
         <w:pStyle w:val="Default"/>
         <w:spacing w:line="480" w:lineRule="auto"/>
-        <w:rPr>
-          <w:b/>
-        </w:rPr>
       </w:pPr>
       <w:r>
         <w:rPr>
@@ -1198,33 +1209,217 @@
           </wp:inline>
         </w:drawing>
       </w:r>
+    </w:p>
+    <w:p>
+      <w:pPr>
+        <w:pStyle w:val="Default"/>
+        <w:spacing w:line="480" w:lineRule="auto"/>
+      </w:pPr>
+      <w:r>
+        <w:rPr>
+          <w:b/>
+        </w:rPr>
+        <w:t>Discussion</w:t>
+      </w:r>
+    </w:p>
+    <w:p>
+      <w:pPr>
+        <w:pStyle w:val="Default"/>
+        <w:spacing w:line="480" w:lineRule="auto"/>
+      </w:pPr>
+      <w:r>
+        <w:t xml:space="preserve">As previously noted, our implementation </w:t>
+      </w:r>
+      <w:r>
+        <w:t xml:space="preserve">differentiates itself in three main ways: </w:t>
+      </w:r>
+      <w:proofErr w:type="spellStart"/>
+      <w:r>
+        <w:t>vectorization</w:t>
+      </w:r>
+      <w:proofErr w:type="spellEnd"/>
+      <w:r>
+        <w:t>, bi-</w:t>
+      </w:r>
+      <w:proofErr w:type="spellStart"/>
+      <w:r>
+        <w:t>variate</w:t>
+      </w:r>
+      <w:proofErr w:type="spellEnd"/>
+      <w:r>
+        <w:t xml:space="preserve"> parameter design of experiments, and animation of training.</w:t>
+      </w:r>
+    </w:p>
+    <w:p>
+      <w:pPr>
+        <w:pStyle w:val="Default"/>
+        <w:numPr>
+          <w:ilvl w:val="0"/>
+          <w:numId w:val="4"/>
+        </w:numPr>
+        <w:spacing w:line="480" w:lineRule="auto"/>
+      </w:pPr>
       <w:r>
         <w:rPr>
           <w:noProof/>
         </w:rPr>
         <w:drawing>
-          <wp:inline distT="0" distB="0" distL="0" distR="0" wp14:anchorId="00224A9E" wp14:editId="7BF71770">
-            <wp:extent cx="5943600" cy="4308475"/>
-            <wp:effectExtent l="0" t="0" r="0" b="9525"/>
-            <wp:docPr id="9" name="Chart 9"/>
-            <wp:cNvGraphicFramePr/>
+          <wp:anchor distT="0" distB="0" distL="114300" distR="114300" simplePos="0" relativeHeight="251663359" behindDoc="0" locked="0" layoutInCell="1" allowOverlap="1" wp14:anchorId="5632586B" wp14:editId="2211A285">
+            <wp:simplePos x="0" y="0"/>
+            <wp:positionH relativeFrom="column">
+              <wp:posOffset>-62230</wp:posOffset>
+            </wp:positionH>
+            <wp:positionV relativeFrom="paragraph">
+              <wp:posOffset>1354455</wp:posOffset>
+            </wp:positionV>
+            <wp:extent cx="6377940" cy="393065"/>
+            <wp:effectExtent l="0" t="0" r="0" b="0"/>
+            <wp:wrapNone/>
+            <wp:docPr id="26" name="Picture 26"/>
+            <wp:cNvGraphicFramePr>
+              <a:graphicFrameLocks xmlns:a="http://schemas.openxmlformats.org/drawingml/2006/main" noChangeAspect="1"/>
+            </wp:cNvGraphicFramePr>
             <a:graphic xmlns:a="http://schemas.openxmlformats.org/drawingml/2006/main">
-              <a:graphicData uri="http://schemas.openxmlformats.org/drawingml/2006/chart">
-                <c:chart xmlns:c="http://schemas.openxmlformats.org/drawingml/2006/chart" xmlns:r="http://schemas.openxmlformats.org/officeDocument/2006/relationships" r:id="rId10"/>
+              <a:graphicData uri="http://schemas.openxmlformats.org/drawingml/2006/picture">
+                <pic:pic xmlns:pic="http://schemas.openxmlformats.org/drawingml/2006/picture">
+                  <pic:nvPicPr>
+                    <pic:cNvPr id="26" name="Screen Shot 2016-04-05 at 3.59.08 PM.png"/>
+                    <pic:cNvPicPr/>
+                  </pic:nvPicPr>
+                  <pic:blipFill>
+                    <a:blip r:embed="rId10">
+                      <a:extLst>
+                        <a:ext uri="{28A0092B-C50C-407E-A947-70E740481C1C}">
+                          <a14:useLocalDpi xmlns:a14="http://schemas.microsoft.com/office/drawing/2010/main" val="0"/>
+                        </a:ext>
+                      </a:extLst>
+                    </a:blip>
+                    <a:stretch>
+                      <a:fillRect/>
+                    </a:stretch>
+                  </pic:blipFill>
+                  <pic:spPr>
+                    <a:xfrm>
+                      <a:off x="0" y="0"/>
+                      <a:ext cx="6377940" cy="393065"/>
+                    </a:xfrm>
+                    <a:prstGeom prst="rect">
+                      <a:avLst/>
+                    </a:prstGeom>
+                  </pic:spPr>
+                </pic:pic>
               </a:graphicData>
             </a:graphic>
-          </wp:inline>
+            <wp14:sizeRelH relativeFrom="page">
+              <wp14:pctWidth>0</wp14:pctWidth>
+            </wp14:sizeRelH>
+            <wp14:sizeRelV relativeFrom="page">
+              <wp14:pctHeight>0</wp14:pctHeight>
+            </wp14:sizeRelV>
+          </wp:anchor>
         </w:drawing>
+      </w:r>
+      <w:proofErr w:type="spellStart"/>
+      <w:r>
+        <w:t>Vectorization</w:t>
+      </w:r>
+      <w:proofErr w:type="spellEnd"/>
+      <w:r>
+        <w:t xml:space="preserve">: by utilized </w:t>
+      </w:r>
+      <w:proofErr w:type="spellStart"/>
+      <w:r>
+        <w:t>numpy</w:t>
+      </w:r>
+      <w:proofErr w:type="spellEnd"/>
+      <w:r>
+        <w:t xml:space="preserve"> and linear algebra techniques, we avoid any extraneous loops by implementing forward and back propagation using vector and matrix operators. This made the code cleaner, faster, and more expandable</w:t>
+      </w:r>
+      <w:r>
+        <w:t xml:space="preserve"> (passing parameters to program via command line)</w:t>
+      </w:r>
+    </w:p>
+    <w:p>
+      <w:pPr>
+        <w:pStyle w:val="Default"/>
+        <w:numPr>
+          <w:ilvl w:val="0"/>
+          <w:numId w:val="4"/>
+        </w:numPr>
+        <w:spacing w:line="480" w:lineRule="auto"/>
+      </w:pPr>
+    </w:p>
+    <w:p>
+      <w:pPr>
+        <w:pStyle w:val="Default"/>
+        <w:spacing w:line="480" w:lineRule="auto"/>
+        <w:rPr>
+          <w:b/>
+        </w:rPr>
+      </w:pPr>
+      <w:r>
+        <w:rPr>
+          <w:b/>
+          <w:noProof/>
+        </w:rPr>
+        <w:t>Figure 6.</w:t>
+      </w:r>
+    </w:p>
+    <w:p>
+      <w:pPr>
+        <w:pStyle w:val="Default"/>
+        <w:numPr>
+          <w:ilvl w:val="0"/>
+          <w:numId w:val="4"/>
+        </w:numPr>
+        <w:spacing w:line="480" w:lineRule="auto"/>
+      </w:pPr>
+      <w:r>
+        <w:t>Bi-</w:t>
+      </w:r>
+      <w:proofErr w:type="spellStart"/>
+      <w:r>
+        <w:t>variate</w:t>
+      </w:r>
+      <w:proofErr w:type="spellEnd"/>
+      <w:r>
+        <w:t xml:space="preserve"> parameter design of experiments</w:t>
+      </w:r>
+    </w:p>
+    <w:p>
+      <w:pPr>
+        <w:pStyle w:val="Default"/>
+        <w:numPr>
+          <w:ilvl w:val="1"/>
+          <w:numId w:val="4"/>
+        </w:numPr>
+        <w:spacing w:line="480" w:lineRule="auto"/>
+        <w:jc w:val="both"/>
+        <w:rPr>
+          <w:b/>
+        </w:rPr>
+      </w:pPr>
+      <w:r>
+        <w:t xml:space="preserve">We ran a couple thousands trials of possible combinations of learning rate, number of epochs, and train/test splits, with each iteration controlling for one of the three variables. This allowed us to uncover any inherent relationships among these </w:t>
+      </w:r>
+      <w:r>
+        <w:t>parameters, as seen in Figures 7-9</w:t>
+      </w:r>
+      <w:r>
+        <w:t>. Additionally, we are able to narrow down the best set of parameters to utilize for the neural ne</w:t>
+      </w:r>
+      <w:r>
+        <w:t>twork given a dataset.</w:t>
       </w:r>
       <w:r>
         <w:rPr>
           <w:noProof/>
         </w:rPr>
         <w:drawing>
-          <wp:inline distT="0" distB="0" distL="0" distR="0" wp14:anchorId="62AFC7B6" wp14:editId="4C0DD80F">
-            <wp:extent cx="5943600" cy="4308475"/>
-            <wp:effectExtent l="0" t="0" r="0" b="9525"/>
-            <wp:docPr id="10" name="Chart 10"/>
+          <wp:inline distT="0" distB="0" distL="0" distR="0" wp14:anchorId="00224A9E" wp14:editId="2EAE8A3E">
+            <wp:extent cx="5309235" cy="2745740"/>
+            <wp:effectExtent l="0" t="0" r="24765" b="22860"/>
+            <wp:docPr id="9" name="Chart 9"/>
             <wp:cNvGraphicFramePr/>
             <a:graphic xmlns:a="http://schemas.openxmlformats.org/drawingml/2006/main">
               <a:graphicData uri="http://schemas.openxmlformats.org/drawingml/2006/chart">
@@ -1239,10 +1434,10 @@
           <w:noProof/>
         </w:rPr>
         <w:drawing>
-          <wp:inline distT="0" distB="0" distL="0" distR="0" wp14:anchorId="6798A6B1" wp14:editId="6B84435F">
-            <wp:extent cx="5943600" cy="4308475"/>
-            <wp:effectExtent l="0" t="0" r="0" b="9525"/>
-            <wp:docPr id="16" name="Chart 16"/>
+          <wp:inline distT="0" distB="0" distL="0" distR="0" wp14:anchorId="62AFC7B6" wp14:editId="34FFF41B">
+            <wp:extent cx="5652135" cy="3342640"/>
+            <wp:effectExtent l="0" t="0" r="12065" b="10160"/>
+            <wp:docPr id="10" name="Chart 10"/>
             <wp:cNvGraphicFramePr/>
             <a:graphic xmlns:a="http://schemas.openxmlformats.org/drawingml/2006/main">
               <a:graphicData uri="http://schemas.openxmlformats.org/drawingml/2006/chart">
@@ -1252,305 +1447,32 @@
           </wp:inline>
         </w:drawing>
       </w:r>
-      <w:proofErr w:type="spellStart"/>
       <w:r>
         <w:rPr>
-          <w:b/>
+          <w:noProof/>
         </w:rPr>
-        <w:t>gure</w:t>
-      </w:r>
-      <w:proofErr w:type="spellEnd"/>
-      <w:r>
-        <w:rPr>
-          <w:b/>
-        </w:rPr>
-        <w:t xml:space="preserve"> 1</w:t>
+        <w:drawing>
+          <wp:inline distT="0" distB="0" distL="0" distR="0" wp14:anchorId="6798A6B1" wp14:editId="137DB378">
+            <wp:extent cx="5943600" cy="4308475"/>
+            <wp:effectExtent l="0" t="0" r="0" b="9525"/>
+            <wp:docPr id="16" name="Chart 16"/>
+            <wp:cNvGraphicFramePr/>
+            <a:graphic xmlns:a="http://schemas.openxmlformats.org/drawingml/2006/main">
+              <a:graphicData uri="http://schemas.openxmlformats.org/drawingml/2006/chart">
+                <c:chart xmlns:c="http://schemas.openxmlformats.org/drawingml/2006/chart" xmlns:r="http://schemas.openxmlformats.org/officeDocument/2006/relationships" r:id="rId13"/>
+              </a:graphicData>
+            </a:graphic>
+          </wp:inline>
+        </w:drawing>
       </w:r>
       <w:r>
-        <w:rPr>
-          <w:b/>
-        </w:rPr>
-        <w:t xml:space="preserve">. Sample </w:t>
-      </w:r>
-      <w:r>
-        <w:rPr>
-          <w:b/>
-        </w:rPr>
-        <w:t xml:space="preserve">validation </w:t>
-      </w:r>
-      <w:r>
-        <w:rPr>
-          <w:b/>
-        </w:rPr>
-        <w:t xml:space="preserve">output using </w:t>
-      </w:r>
-      <w:r>
-        <w:rPr>
-          <w:b/>
-        </w:rPr>
-        <w:t>original holdout split</w:t>
-      </w:r>
-    </w:p>
-    <w:p>
-      <w:pPr>
-        <w:pStyle w:val="Default"/>
-        <w:spacing w:line="480" w:lineRule="auto"/>
-      </w:pPr>
-      <w:r>
-        <w:t xml:space="preserve">Using </w:t>
-      </w:r>
-      <w:r>
-        <w:t xml:space="preserve">the k-fold validation approach, we found 12-fold (92/8) </w:t>
-      </w:r>
-      <w:r>
-        <w:t>with 86% classification rate offered the most promi</w:t>
-      </w:r>
-      <w:r>
-        <w:t>sing results. We find Figure 3</w:t>
-      </w:r>
-      <w:r>
-        <w:t>,</w:t>
-      </w:r>
-      <w:r>
-        <w:t xml:space="preserve"> maximizes over the k iterations </w:t>
-      </w:r>
-      <w:r>
-        <w:t>with</w:t>
-      </w:r>
-      <w:r>
-        <w:t xml:space="preserve"> the maximum </w:t>
-      </w:r>
-      <w:r>
-        <w:t>over</w:t>
-      </w:r>
-      <w:r>
-        <w:t xml:space="preserve"> 2 through 15-</w:t>
-      </w:r>
-      <w:r>
-        <w:t>fold validation landing around 80%.</w:t>
-      </w:r>
-    </w:p>
-    <w:p>
-      <w:pPr>
-        <w:pStyle w:val="Default"/>
-        <w:spacing w:line="480" w:lineRule="auto"/>
-      </w:pPr>
-    </w:p>
-    <w:p>
-      <w:pPr>
-        <w:pStyle w:val="Default"/>
-        <w:spacing w:line="480" w:lineRule="auto"/>
-        <w:rPr>
-          <w:iCs/>
-        </w:rPr>
-      </w:pPr>
-      <w:r>
-        <w:t>The randomized validation approach proved to be the most effe</w:t>
-      </w:r>
-      <w:r>
-        <w:t>ctive, as we observe in Figure 3</w:t>
-      </w:r>
-      <w:r>
-        <w:t>. We found nearly 89% classification rate using a 78/22 training/test split for the forum-</w:t>
-      </w:r>
-      <w:r>
-        <w:t xml:space="preserve">stemmed data. </w:t>
-      </w:r>
-      <w:r>
-        <w:t xml:space="preserve">We explored a sentiment analysis case-study training our Naïve Bayes classifier using over 1.5 million tweets pre-labeled with positive or negative sentiment. Using the randomized validation approach for this twitter data, we observed a classification rate of nearly 76% using an 87/13 training/test split. </w:t>
-      </w:r>
-    </w:p>
-    <w:p>
-      <w:pPr>
-        <w:pStyle w:val="Default"/>
-        <w:spacing w:line="480" w:lineRule="auto"/>
-        <w:rPr>
-          <w:iCs/>
-        </w:rPr>
-      </w:pPr>
-    </w:p>
-    <w:p>
-      <w:pPr>
-        <w:pStyle w:val="Default"/>
-        <w:spacing w:line="480" w:lineRule="auto"/>
-        <w:rPr>
-          <w:b/>
-          <w:iCs/>
-        </w:rPr>
-      </w:pPr>
-      <w:r>
-        <w:rPr>
-          <w:b/>
-          <w:iCs/>
-        </w:rPr>
-        <w:t>Discussion</w:t>
-      </w:r>
-    </w:p>
-    <w:p>
-      <w:pPr>
-        <w:pStyle w:val="Default"/>
-        <w:spacing w:line="480" w:lineRule="auto"/>
-        <w:rPr>
-          <w:iCs/>
-        </w:rPr>
-      </w:pPr>
-      <w:r>
-        <w:rPr>
-          <w:iCs/>
-        </w:rPr>
-        <w:t xml:space="preserve">In training our Naïve Bayes classifier using over 1.5 million tweets, we looked to use this classifier to make predictions about tweets outside the sample set. As such, we used the Twitter API to pull the last 3000 tweets (if they have that many) for around 30 users. The types of users were grouped into political, organization, media, figure, and comedy, as seen in Figure 4 and Table 1. Due to the unorthodox syntax of most tweets, we utilized libraries that addressed issues like retweets, emoticons, handles, hashtags, and links. Instead of just removing these types of language, we processed them in a way to better train our classifier. For instance, a smiley emoticon </w:t>
-      </w:r>
-      <w:r>
-        <w:rPr>
-          <w:iCs/>
-        </w:rPr>
-        <w:sym w:font="Wingdings" w:char="F04A"/>
-      </w:r>
-      <w:r>
-        <w:rPr>
-          <w:iCs/>
-        </w:rPr>
-        <w:t xml:space="preserve">, vs. a sad emoticon, </w:t>
-      </w:r>
-      <w:r>
-        <w:rPr>
-          <w:iCs/>
-        </w:rPr>
-        <w:sym w:font="Wingdings" w:char="F04C"/>
-      </w:r>
-      <w:r>
-        <w:rPr>
-          <w:iCs/>
-        </w:rPr>
-        <w:t xml:space="preserve"> can convey a positive or a negative sentiment.  </w:t>
-      </w:r>
-    </w:p>
-    <w:p>
-      <w:pPr>
-        <w:pStyle w:val="Default"/>
-        <w:spacing w:line="480" w:lineRule="auto"/>
-        <w:rPr>
-          <w:iCs/>
-        </w:rPr>
-      </w:pPr>
-    </w:p>
-    <w:p>
-      <w:pPr>
-        <w:pStyle w:val="Default"/>
-        <w:spacing w:line="480" w:lineRule="auto"/>
-        <w:rPr>
-          <w:iCs/>
-        </w:rPr>
-      </w:pPr>
-    </w:p>
-    <w:p>
-      <w:pPr>
-        <w:pStyle w:val="Default"/>
-        <w:spacing w:line="480" w:lineRule="auto"/>
-        <w:rPr>
-          <w:b/>
-          <w:iCs/>
-        </w:rPr>
-      </w:pPr>
-      <w:r>
-        <w:rPr>
-          <w:b/>
-          <w:iCs/>
-        </w:rPr>
-        <w:t xml:space="preserve">Table 1. </w:t>
-      </w:r>
-      <w:r>
-        <w:rPr>
-          <w:b/>
-          <w:iCs/>
-        </w:rPr>
-        <w:t>Positivity results for Twitter validation set</w:t>
-      </w:r>
-    </w:p>
-    <w:p>
-      <w:pPr>
-        <w:pStyle w:val="Default"/>
-        <w:spacing w:line="480" w:lineRule="auto"/>
-        <w:rPr>
-          <w:iCs/>
-        </w:rPr>
-      </w:pPr>
-      <w:r>
-        <w:rPr>
-          <w:iCs/>
-        </w:rPr>
-        <w:t>As we note from Table 1, all of the current presidential candidates as of February 16, 2016 are included, as well as, scientific organizations and figures. A handful of media, celebrities, and comedy were pulled to round out the validation set. Some correlations we find from Figure 4 and Table 1 include more conservative politicians are more positive, scientific organizations are leading positivity on Twitter, secular media/scientists are less positive, and comedy/parody accounts are often more negative.</w:t>
-      </w:r>
-      <w:r>
-        <w:rPr>
-          <w:iCs/>
-        </w:rPr>
-        <w:t xml:space="preserve"> We can compare the differences between positive and negative tweets in Figures 5 and 6.</w:t>
+        <w:t xml:space="preserve"> </w:t>
       </w:r>
     </w:p>
     <w:p>
       <w:pPr>
         <w:rPr>
           <w:rFonts w:ascii="Times New Roman" w:hAnsi="Times New Roman" w:cs="Times New Roman"/>
-          <w:b/>
-          <w:sz w:val="24"/>
-          <w:szCs w:val="24"/>
-        </w:rPr>
-      </w:pPr>
-    </w:p>
-    <w:p>
-      <w:pPr>
-        <w:rPr>
-          <w:rFonts w:ascii="Times New Roman" w:hAnsi="Times New Roman" w:cs="Times New Roman"/>
-          <w:b/>
-          <w:sz w:val="24"/>
-          <w:szCs w:val="24"/>
-        </w:rPr>
-      </w:pPr>
-      <w:r>
-        <w:rPr>
-          <w:rFonts w:ascii="Times New Roman" w:hAnsi="Times New Roman" w:cs="Times New Roman"/>
-          <w:b/>
-          <w:sz w:val="24"/>
-          <w:szCs w:val="24"/>
-        </w:rPr>
-        <w:t>Figure 5. Example of Positive Tweet.</w:t>
-      </w:r>
-    </w:p>
-    <w:p>
-      <w:pPr>
-        <w:rPr>
-          <w:rFonts w:ascii="Times New Roman" w:hAnsi="Times New Roman" w:cs="Times New Roman"/>
-          <w:b/>
-          <w:sz w:val="24"/>
-          <w:szCs w:val="24"/>
-        </w:rPr>
-      </w:pPr>
-    </w:p>
-    <w:p>
-      <w:pPr>
-        <w:rPr>
-          <w:rFonts w:ascii="Times New Roman" w:hAnsi="Times New Roman" w:cs="Times New Roman"/>
-          <w:b/>
-          <w:sz w:val="24"/>
-          <w:szCs w:val="24"/>
-        </w:rPr>
-      </w:pPr>
-      <w:r>
-        <w:rPr>
-          <w:rFonts w:ascii="Times New Roman" w:hAnsi="Times New Roman" w:cs="Times New Roman"/>
-          <w:b/>
-          <w:sz w:val="24"/>
-          <w:szCs w:val="24"/>
-        </w:rPr>
-        <w:t>Figure 6. Example of Negative Tweet.</w:t>
-      </w:r>
-    </w:p>
-    <w:p>
-      <w:pPr>
-        <w:rPr>
-          <w:rFonts w:ascii="Times New Roman" w:hAnsi="Times New Roman" w:cs="Times New Roman"/>
-          <w:b/>
           <w:sz w:val="24"/>
           <w:szCs w:val="24"/>
         </w:rPr>
@@ -1564,6 +1486,324 @@
         </w:rPr>
         <w:br w:type="page"/>
       </w:r>
+    </w:p>
+    <w:p>
+      <w:pPr>
+        <w:rPr>
+          <w:rFonts w:ascii="Times New Roman" w:hAnsi="Times New Roman" w:cs="Times New Roman"/>
+          <w:sz w:val="24"/>
+          <w:szCs w:val="24"/>
+        </w:rPr>
+      </w:pPr>
+      <w:r>
+        <w:rPr>
+          <w:rFonts w:ascii="Times New Roman" w:hAnsi="Times New Roman" w:cs="Times New Roman"/>
+          <w:noProof/>
+          <w:sz w:val="24"/>
+          <w:szCs w:val="24"/>
+        </w:rPr>
+        <mc:AlternateContent>
+          <mc:Choice Requires="wps">
+            <w:drawing>
+              <wp:anchor distT="0" distB="0" distL="114300" distR="114300" simplePos="0" relativeHeight="251664383" behindDoc="0" locked="0" layoutInCell="1" allowOverlap="1" wp14:anchorId="510B91F8" wp14:editId="19BA2C78">
+                <wp:simplePos x="0" y="0"/>
+                <wp:positionH relativeFrom="column">
+                  <wp:posOffset>50165</wp:posOffset>
+                </wp:positionH>
+                <wp:positionV relativeFrom="paragraph">
+                  <wp:posOffset>0</wp:posOffset>
+                </wp:positionV>
+                <wp:extent cx="4115435" cy="342900"/>
+                <wp:effectExtent l="0" t="0" r="0" b="12700"/>
+                <wp:wrapSquare wrapText="bothSides"/>
+                <wp:docPr id="27" name="Text Box 27"/>
+                <wp:cNvGraphicFramePr/>
+                <a:graphic xmlns:a="http://schemas.openxmlformats.org/drawingml/2006/main">
+                  <a:graphicData uri="http://schemas.microsoft.com/office/word/2010/wordprocessingShape">
+                    <wps:wsp>
+                      <wps:cNvSpPr txBox="1"/>
+                      <wps:spPr>
+                        <a:xfrm>
+                          <a:off x="0" y="0"/>
+                          <a:ext cx="4115435" cy="342900"/>
+                        </a:xfrm>
+                        <a:prstGeom prst="rect">
+                          <a:avLst/>
+                        </a:prstGeom>
+                        <a:noFill/>
+                        <a:ln>
+                          <a:noFill/>
+                        </a:ln>
+                        <a:effectLst/>
+                      </wps:spPr>
+                      <wps:style>
+                        <a:lnRef idx="0">
+                          <a:schemeClr val="accent1"/>
+                        </a:lnRef>
+                        <a:fillRef idx="0">
+                          <a:schemeClr val="accent1"/>
+                        </a:fillRef>
+                        <a:effectRef idx="0">
+                          <a:schemeClr val="accent1"/>
+                        </a:effectRef>
+                        <a:fontRef idx="minor">
+                          <a:schemeClr val="dk1"/>
+                        </a:fontRef>
+                      </wps:style>
+                      <wps:txbx>
+                        <w:txbxContent>
+                          <w:p>
+                            <w:pPr>
+                              <w:rPr>
+                                <w:b/>
+                              </w:rPr>
+                            </w:pPr>
+                            <w:r>
+                              <w:rPr>
+                                <w:b/>
+                              </w:rPr>
+                              <w:t>Figures 10 – 12. States of Neural Network during Training</w:t>
+                            </w:r>
+                          </w:p>
+                        </w:txbxContent>
+                      </wps:txbx>
+                      <wps:bodyPr rot="0" spcFirstLastPara="0" vertOverflow="overflow" horzOverflow="overflow" vert="horz" wrap="square" lIns="91440" tIns="45720" rIns="91440" bIns="45720" numCol="1" spcCol="0" rtlCol="0" fromWordArt="0" anchor="t" anchorCtr="0" forceAA="0" compatLnSpc="1">
+                        <a:prstTxWarp prst="textNoShape">
+                          <a:avLst/>
+                        </a:prstTxWarp>
+                        <a:noAutofit/>
+                      </wps:bodyPr>
+                    </wps:wsp>
+                  </a:graphicData>
+                </a:graphic>
+                <wp14:sizeRelH relativeFrom="margin">
+                  <wp14:pctWidth>0</wp14:pctWidth>
+                </wp14:sizeRelH>
+              </wp:anchor>
+            </w:drawing>
+          </mc:Choice>
+          <mc:Fallback>
+            <w:pict>
+              <v:shape w14:anchorId="510B91F8" id="Text_x0020_Box_x0020_27" o:spid="_x0000_s1028" type="#_x0000_t202" style="position:absolute;margin-left:3.95pt;margin-top:0;width:324.05pt;height:27pt;z-index:251664383;visibility:visible;mso-wrap-style:square;mso-width-percent:0;mso-wrap-distance-left:9pt;mso-wrap-distance-top:0;mso-wrap-distance-right:9pt;mso-wrap-distance-bottom:0;mso-position-horizontal:absolute;mso-position-horizontal-relative:text;mso-position-vertical:absolute;mso-position-vertical-relative:text;mso-width-percent:0;mso-width-relative:margin;v-text-anchor:top" o:gfxdata="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" filled="f" stroked="f">
+                <v:textbox>
+                  <w:txbxContent>
+                    <w:p>
+                      <w:pPr>
+                        <w:rPr>
+                          <w:b/>
+                        </w:rPr>
+                      </w:pPr>
+                      <w:r>
+                        <w:rPr>
+                          <w:b/>
+                        </w:rPr>
+                        <w:t>Figures 10 – 12. States of Neural Network during Training</w:t>
+                      </w:r>
+                    </w:p>
+                  </w:txbxContent>
+                </v:textbox>
+                <w10:wrap type="square"/>
+              </v:shape>
+            </w:pict>
+          </mc:Fallback>
+        </mc:AlternateContent>
+      </w:r>
+      <w:r>
+        <w:rPr>
+          <w:rFonts w:ascii="Times New Roman" w:hAnsi="Times New Roman" w:cs="Times New Roman"/>
+          <w:noProof/>
+          <w:sz w:val="24"/>
+          <w:szCs w:val="24"/>
+        </w:rPr>
+        <w:drawing>
+          <wp:inline distT="0" distB="0" distL="0" distR="0" wp14:anchorId="09E3E04F" wp14:editId="1A752E89">
+            <wp:extent cx="4786559" cy="3888740"/>
+            <wp:effectExtent l="0" t="0" r="0" b="0"/>
+            <wp:docPr id="23" name="Picture 23"/>
+            <wp:cNvGraphicFramePr>
+              <a:graphicFrameLocks xmlns:a="http://schemas.openxmlformats.org/drawingml/2006/main" noChangeAspect="1"/>
+            </wp:cNvGraphicFramePr>
+            <a:graphic xmlns:a="http://schemas.openxmlformats.org/drawingml/2006/main">
+              <a:graphicData uri="http://schemas.openxmlformats.org/drawingml/2006/picture">
+                <pic:pic xmlns:pic="http://schemas.openxmlformats.org/drawingml/2006/picture">
+                  <pic:nvPicPr>
+                    <pic:cNvPr id="23" name="example01.png"/>
+                    <pic:cNvPicPr/>
+                  </pic:nvPicPr>
+                  <pic:blipFill rotWithShape="1">
+                    <a:blip r:embed="rId14">
+                      <a:extLst>
+                        <a:ext uri="{28A0092B-C50C-407E-A947-70E740481C1C}">
+                          <a14:useLocalDpi xmlns:a14="http://schemas.microsoft.com/office/drawing/2010/main" val="0"/>
+                        </a:ext>
+                      </a:extLst>
+                    </a:blip>
+                    <a:srcRect l="8309" t="8607" b="16901"/>
+                    <a:stretch/>
+                  </pic:blipFill>
+                  <pic:spPr bwMode="auto">
+                    <a:xfrm>
+                      <a:off x="0" y="0"/>
+                      <a:ext cx="4789218" cy="3890901"/>
+                    </a:xfrm>
+                    <a:prstGeom prst="rect">
+                      <a:avLst/>
+                    </a:prstGeom>
+                    <a:ln>
+                      <a:noFill/>
+                    </a:ln>
+                    <a:extLst>
+                      <a:ext uri="{53640926-AAD7-44D8-BBD7-CCE9431645EC}">
+                        <a14:shadowObscured xmlns:a14="http://schemas.microsoft.com/office/drawing/2010/main"/>
+                      </a:ext>
+                    </a:extLst>
+                  </pic:spPr>
+                </pic:pic>
+              </a:graphicData>
+            </a:graphic>
+          </wp:inline>
+        </w:drawing>
+      </w:r>
+      <w:r>
+        <w:rPr>
+          <w:rFonts w:ascii="Times New Roman" w:hAnsi="Times New Roman" w:cs="Times New Roman"/>
+          <w:noProof/>
+          <w:sz w:val="24"/>
+          <w:szCs w:val="24"/>
+        </w:rPr>
+        <w:drawing>
+          <wp:inline distT="0" distB="0" distL="0" distR="0" wp14:anchorId="6AF8AF7B" wp14:editId="554835B5">
+            <wp:extent cx="4623435" cy="3791131"/>
+            <wp:effectExtent l="0" t="0" r="0" b="0"/>
+            <wp:docPr id="24" name="Picture 24"/>
+            <wp:cNvGraphicFramePr>
+              <a:graphicFrameLocks xmlns:a="http://schemas.openxmlformats.org/drawingml/2006/main" noChangeAspect="1"/>
+            </wp:cNvGraphicFramePr>
+            <a:graphic xmlns:a="http://schemas.openxmlformats.org/drawingml/2006/main">
+              <a:graphicData uri="http://schemas.openxmlformats.org/drawingml/2006/picture">
+                <pic:pic xmlns:pic="http://schemas.openxmlformats.org/drawingml/2006/picture">
+                  <pic:nvPicPr>
+                    <pic:cNvPr id="24" name="example02.png"/>
+                    <pic:cNvPicPr/>
+                  </pic:nvPicPr>
+                  <pic:blipFill rotWithShape="1">
+                    <a:blip r:embed="rId15">
+                      <a:extLst>
+                        <a:ext uri="{28A0092B-C50C-407E-A947-70E740481C1C}">
+                          <a14:useLocalDpi xmlns:a14="http://schemas.microsoft.com/office/drawing/2010/main" val="0"/>
+                        </a:ext>
+                      </a:extLst>
+                    </a:blip>
+                    <a:srcRect l="8085" t="8951" b="15680"/>
+                    <a:stretch/>
+                  </pic:blipFill>
+                  <pic:spPr bwMode="auto">
+                    <a:xfrm>
+                      <a:off x="0" y="0"/>
+                      <a:ext cx="4634261" cy="3800008"/>
+                    </a:xfrm>
+                    <a:prstGeom prst="rect">
+                      <a:avLst/>
+                    </a:prstGeom>
+                    <a:ln>
+                      <a:noFill/>
+                    </a:ln>
+                    <a:extLst>
+                      <a:ext uri="{53640926-AAD7-44D8-BBD7-CCE9431645EC}">
+                        <a14:shadowObscured xmlns:a14="http://schemas.microsoft.com/office/drawing/2010/main"/>
+                      </a:ext>
+                    </a:extLst>
+                  </pic:spPr>
+                </pic:pic>
+              </a:graphicData>
+            </a:graphic>
+          </wp:inline>
+        </w:drawing>
+      </w:r>
+      <w:r>
+        <w:rPr>
+          <w:rFonts w:ascii="Times New Roman" w:hAnsi="Times New Roman" w:cs="Times New Roman"/>
+          <w:noProof/>
+          <w:sz w:val="24"/>
+          <w:szCs w:val="24"/>
+        </w:rPr>
+        <w:drawing>
+          <wp:inline distT="0" distB="0" distL="0" distR="0" wp14:anchorId="62535702" wp14:editId="4570D8AD">
+            <wp:extent cx="5255326" cy="4315968"/>
+            <wp:effectExtent l="0" t="0" r="2540" b="2540"/>
+            <wp:docPr id="25" name="Picture 25"/>
+            <wp:cNvGraphicFramePr>
+              <a:graphicFrameLocks xmlns:a="http://schemas.openxmlformats.org/drawingml/2006/main" noChangeAspect="1"/>
+            </wp:cNvGraphicFramePr>
+            <a:graphic xmlns:a="http://schemas.openxmlformats.org/drawingml/2006/main">
+              <a:graphicData uri="http://schemas.openxmlformats.org/drawingml/2006/picture">
+                <pic:pic xmlns:pic="http://schemas.openxmlformats.org/drawingml/2006/picture">
+                  <pic:nvPicPr>
+                    <pic:cNvPr id="25" name="example100.png"/>
+                    <pic:cNvPicPr/>
+                  </pic:nvPicPr>
+                  <pic:blipFill rotWithShape="1">
+                    <a:blip r:embed="rId16">
+                      <a:extLst>
+                        <a:ext uri="{28A0092B-C50C-407E-A947-70E740481C1C}">
+                          <a14:useLocalDpi xmlns:a14="http://schemas.microsoft.com/office/drawing/2010/main" val="0"/>
+                        </a:ext>
+                      </a:extLst>
+                    </a:blip>
+                    <a:srcRect l="8333" t="9616" r="3206" b="17735"/>
+                    <a:stretch/>
+                  </pic:blipFill>
+                  <pic:spPr bwMode="auto">
+                    <a:xfrm>
+                      <a:off x="0" y="0"/>
+                      <a:ext cx="5255326" cy="4315968"/>
+                    </a:xfrm>
+                    <a:prstGeom prst="rect">
+                      <a:avLst/>
+                    </a:prstGeom>
+                    <a:ln>
+                      <a:noFill/>
+                    </a:ln>
+                    <a:extLst>
+                      <a:ext uri="{53640926-AAD7-44D8-BBD7-CCE9431645EC}">
+                        <a14:shadowObscured xmlns:a14="http://schemas.microsoft.com/office/drawing/2010/main"/>
+                      </a:ext>
+                    </a:extLst>
+                  </pic:spPr>
+                </pic:pic>
+              </a:graphicData>
+            </a:graphic>
+          </wp:inline>
+        </w:drawing>
+      </w:r>
+    </w:p>
+    <w:p>
+      <w:pPr>
+        <w:spacing w:line="480" w:lineRule="auto"/>
+        <w:rPr>
+          <w:rFonts w:ascii="Times New Roman" w:hAnsi="Times New Roman" w:cs="Times New Roman"/>
+          <w:sz w:val="24"/>
+          <w:szCs w:val="24"/>
+        </w:rPr>
+      </w:pPr>
+      <w:r>
+        <w:rPr>
+          <w:rFonts w:ascii="Times New Roman" w:hAnsi="Times New Roman" w:cs="Times New Roman"/>
+          <w:sz w:val="24"/>
+          <w:szCs w:val="24"/>
+        </w:rPr>
+        <w:t>Figures 10-12 represent states of the neural network during training with red as positive and blue as negative weights with width showing a larger magnitude.  We can observe after the first epoch the effects of randomized weights and heavy bias weights. After the second epoch, the neural looks to overcompensate for initial weight error and biases. In Epoch 100, we can visualize a converged state of the network. These images are combined as a gif using R and prove its value as a tool for debugging neural network implementations for others.</w:t>
+      </w:r>
+    </w:p>
+    <w:p>
+      <w:pPr>
+        <w:rPr>
+          <w:rFonts w:ascii="Times New Roman" w:hAnsi="Times New Roman" w:cs="Times New Roman"/>
+          <w:b/>
+          <w:sz w:val="24"/>
+          <w:szCs w:val="24"/>
+        </w:rPr>
+      </w:pPr>
       <w:r>
         <w:rPr>
           <w:rFonts w:ascii="Times New Roman" w:hAnsi="Times New Roman" w:cs="Times New Roman"/>
@@ -1589,164 +1829,7 @@
           <w:sz w:val="24"/>
           <w:szCs w:val="24"/>
         </w:rPr>
-        <w:t>We have four main directions we would pursue if time allowed: topic clustering, precision/recall, n-grams, and maximum entropy. We can gain some preliminary intuition from the word clouds in Figures 7 and 8 that topics like “atheism” and “religion” may be quite similar as we note words like “god”, “people”, “belief” and “faith” appear frequently in both classes of documents.</w:t>
-      </w:r>
-    </w:p>
-    <w:p>
-      <w:pPr>
-        <w:spacing w:line="240" w:lineRule="auto"/>
-        <w:rPr>
-          <w:rFonts w:ascii="Times New Roman" w:hAnsi="Times New Roman" w:cs="Times New Roman"/>
-          <w:sz w:val="24"/>
-          <w:szCs w:val="24"/>
-        </w:rPr>
-      </w:pPr>
-    </w:p>
-    <w:p>
-      <w:pPr>
-        <w:spacing w:line="240" w:lineRule="auto"/>
-        <w:rPr>
-          <w:rFonts w:ascii="Times New Roman" w:hAnsi="Times New Roman" w:cs="Times New Roman"/>
-          <w:b/>
-          <w:sz w:val="24"/>
-          <w:szCs w:val="24"/>
-        </w:rPr>
-      </w:pPr>
-      <w:r>
-        <w:rPr>
-          <w:rFonts w:ascii="Times New Roman" w:hAnsi="Times New Roman" w:cs="Times New Roman"/>
-          <w:b/>
-          <w:sz w:val="24"/>
-          <w:szCs w:val="24"/>
-        </w:rPr>
-        <w:t xml:space="preserve">Figure 7. </w:t>
-      </w:r>
-      <w:r>
-        <w:rPr>
-          <w:rFonts w:ascii="Times New Roman" w:hAnsi="Times New Roman" w:cs="Times New Roman"/>
-          <w:b/>
-          <w:sz w:val="24"/>
-          <w:szCs w:val="24"/>
-        </w:rPr>
-        <w:t>Atheism Word Cloud</w:t>
-      </w:r>
-    </w:p>
-    <w:p>
-      <w:pPr>
-        <w:spacing w:line="240" w:lineRule="auto"/>
-        <w:rPr>
-          <w:rFonts w:ascii="Times New Roman" w:hAnsi="Times New Roman" w:cs="Times New Roman"/>
-          <w:sz w:val="24"/>
-          <w:szCs w:val="24"/>
-        </w:rPr>
-      </w:pPr>
-    </w:p>
-    <w:p>
-      <w:pPr>
-        <w:spacing w:line="240" w:lineRule="auto"/>
-        <w:rPr>
-          <w:rFonts w:ascii="Times New Roman" w:hAnsi="Times New Roman" w:cs="Times New Roman"/>
-          <w:b/>
-          <w:sz w:val="24"/>
-          <w:szCs w:val="24"/>
-        </w:rPr>
-      </w:pPr>
-      <w:r>
-        <w:rPr>
-          <w:rFonts w:ascii="Times New Roman" w:hAnsi="Times New Roman" w:cs="Times New Roman"/>
-          <w:b/>
-          <w:sz w:val="24"/>
-          <w:szCs w:val="24"/>
-        </w:rPr>
-        <w:t>Figure 8. Religion Word Cloud</w:t>
-      </w:r>
-    </w:p>
-    <w:p>
-      <w:pPr>
-        <w:spacing w:line="480" w:lineRule="auto"/>
-        <w:rPr>
-          <w:rFonts w:ascii="Times New Roman" w:hAnsi="Times New Roman" w:cs="Times New Roman"/>
-          <w:sz w:val="24"/>
-          <w:szCs w:val="24"/>
-        </w:rPr>
-      </w:pPr>
-    </w:p>
-    <w:p>
-      <w:pPr>
-        <w:spacing w:line="480" w:lineRule="auto"/>
-        <w:rPr>
-          <w:rFonts w:ascii="Times New Roman" w:hAnsi="Times New Roman" w:cs="Times New Roman"/>
-          <w:sz w:val="24"/>
-          <w:szCs w:val="24"/>
-        </w:rPr>
-      </w:pPr>
-      <w:r>
-        <w:rPr>
-          <w:rFonts w:ascii="Times New Roman" w:hAnsi="Times New Roman" w:cs="Times New Roman"/>
-          <w:sz w:val="24"/>
-          <w:szCs w:val="24"/>
-        </w:rPr>
-        <w:t xml:space="preserve">As a complementary analysis to traditional training vs. testing validation, precision/recall offers additional insights into the types of error that the classifier is making, as seen in Figure 9. </w:t>
-      </w:r>
-    </w:p>
-    <w:p>
-      <w:pPr>
-        <w:spacing w:line="480" w:lineRule="auto"/>
-        <w:rPr>
-          <w:rFonts w:ascii="Times New Roman" w:hAnsi="Times New Roman" w:cs="Times New Roman"/>
-          <w:sz w:val="24"/>
-          <w:szCs w:val="24"/>
-        </w:rPr>
-      </w:pPr>
-    </w:p>
-    <w:p>
-      <w:pPr>
-        <w:spacing w:line="480" w:lineRule="auto"/>
-        <w:rPr>
-          <w:rFonts w:ascii="Times New Roman" w:hAnsi="Times New Roman" w:cs="Times New Roman"/>
-          <w:b/>
-          <w:sz w:val="24"/>
-          <w:szCs w:val="24"/>
-        </w:rPr>
-      </w:pPr>
-      <w:r>
-        <w:rPr>
-          <w:rFonts w:ascii="Times New Roman" w:hAnsi="Times New Roman" w:cs="Times New Roman"/>
-          <w:b/>
-          <w:sz w:val="24"/>
-          <w:szCs w:val="24"/>
-        </w:rPr>
-        <w:t>Figure 9. Precision vs. Recall</w:t>
-      </w:r>
-    </w:p>
-    <w:p>
-      <w:pPr>
-        <w:spacing w:line="480" w:lineRule="auto"/>
-        <w:rPr>
-          <w:rFonts w:ascii="Times New Roman" w:hAnsi="Times New Roman" w:cs="Times New Roman"/>
-          <w:sz w:val="24"/>
-          <w:szCs w:val="24"/>
-        </w:rPr>
-      </w:pPr>
-      <w:bookmarkStart w:id="0" w:name="_GoBack"/>
-      <w:bookmarkEnd w:id="0"/>
-    </w:p>
-    <w:p>
-      <w:pPr>
-        <w:spacing w:line="480" w:lineRule="auto"/>
-        <w:rPr>
-          <w:rFonts w:ascii="Times New Roman" w:hAnsi="Times New Roman" w:cs="Times New Roman"/>
-          <w:sz w:val="24"/>
-          <w:szCs w:val="24"/>
-        </w:rPr>
-      </w:pPr>
-      <w:r>
-        <w:rPr>
-          <w:rFonts w:ascii="Times New Roman" w:hAnsi="Times New Roman" w:cs="Times New Roman"/>
-          <w:sz w:val="24"/>
-          <w:szCs w:val="24"/>
-        </w:rPr>
-        <w:t>As mentioned in the summary of the problem, Naïve Bayes makes the underlying assumption that features/observations are independent. Maximum Entropy classification and n-grams look to an alternative, as we may find instances where independence may not be inferred (i.e. “</w:t>
+        <w:t xml:space="preserve">We </w:t>
       </w:r>
       <w:r>
         <w:rPr>
@@ -1754,203 +1837,7 @@
           <w:sz w:val="24"/>
           <w:szCs w:val="24"/>
         </w:rPr>
-        <w:t xml:space="preserve">President”, “Obama” / “President”, “Bush” vs. “President Obama” / “President Bush”). We can understand more about maximum entropy and n-grams in Figures 10 and 11. </w:t>
-      </w:r>
-    </w:p>
-    <w:p>
-      <w:pPr>
-        <w:spacing w:line="240" w:lineRule="auto"/>
-        <w:rPr>
-          <w:rFonts w:ascii="Times New Roman" w:hAnsi="Times New Roman" w:cs="Times New Roman"/>
-          <w:sz w:val="24"/>
-          <w:szCs w:val="24"/>
-        </w:rPr>
-      </w:pPr>
-    </w:p>
-    <w:p>
-      <w:pPr>
-        <w:spacing w:line="240" w:lineRule="auto"/>
-        <w:rPr>
-          <w:rFonts w:ascii="Times New Roman" w:hAnsi="Times New Roman" w:cs="Times New Roman"/>
-          <w:b/>
-          <w:sz w:val="24"/>
-          <w:szCs w:val="24"/>
-        </w:rPr>
-      </w:pPr>
-      <w:r>
-        <w:rPr>
-          <w:rFonts w:ascii="Times New Roman" w:hAnsi="Times New Roman" w:cs="Times New Roman"/>
-          <w:b/>
-          <w:sz w:val="24"/>
-          <w:szCs w:val="24"/>
-        </w:rPr>
-        <w:t>Figure 10. Further exploration of Maximum Entropy Classification</w:t>
-      </w:r>
-    </w:p>
-    <w:p>
-      <w:pPr>
-        <w:spacing w:line="240" w:lineRule="auto"/>
-        <w:rPr>
-          <w:rFonts w:ascii="Times New Roman" w:hAnsi="Times New Roman" w:cs="Times New Roman"/>
-          <w:sz w:val="24"/>
-          <w:szCs w:val="24"/>
-        </w:rPr>
-      </w:pPr>
-    </w:p>
-    <w:p>
-      <w:pPr>
-        <w:rPr>
-          <w:rFonts w:ascii="Times New Roman" w:hAnsi="Times New Roman" w:cs="Times New Roman"/>
-          <w:sz w:val="24"/>
-          <w:szCs w:val="24"/>
-        </w:rPr>
-      </w:pPr>
-      <w:r>
-        <w:rPr>
-          <w:rFonts w:ascii="Times New Roman" w:hAnsi="Times New Roman" w:cs="Times New Roman"/>
-          <w:noProof/>
-          <w:sz w:val="24"/>
-          <w:szCs w:val="24"/>
-        </w:rPr>
-        <w:drawing>
-          <wp:inline distT="0" distB="0" distL="0" distR="0" wp14:anchorId="09E3E04F" wp14:editId="307CB37D">
-            <wp:extent cx="5943600" cy="5943600"/>
-            <wp:effectExtent l="0" t="0" r="0" b="0"/>
-            <wp:docPr id="23" name="Picture 23"/>
-            <wp:cNvGraphicFramePr>
-              <a:graphicFrameLocks xmlns:a="http://schemas.openxmlformats.org/drawingml/2006/main" noChangeAspect="1"/>
-            </wp:cNvGraphicFramePr>
-            <a:graphic xmlns:a="http://schemas.openxmlformats.org/drawingml/2006/main">
-              <a:graphicData uri="http://schemas.openxmlformats.org/drawingml/2006/picture">
-                <pic:pic xmlns:pic="http://schemas.openxmlformats.org/drawingml/2006/picture">
-                  <pic:nvPicPr>
-                    <pic:cNvPr id="23" name="example01.png"/>
-                    <pic:cNvPicPr/>
-                  </pic:nvPicPr>
-                  <pic:blipFill>
-                    <a:blip r:embed="rId13">
-                      <a:extLst>
-                        <a:ext uri="{28A0092B-C50C-407E-A947-70E740481C1C}">
-                          <a14:useLocalDpi xmlns:a14="http://schemas.microsoft.com/office/drawing/2010/main" val="0"/>
-                        </a:ext>
-                      </a:extLst>
-                    </a:blip>
-                    <a:stretch>
-                      <a:fillRect/>
-                    </a:stretch>
-                  </pic:blipFill>
-                  <pic:spPr>
-                    <a:xfrm>
-                      <a:off x="0" y="0"/>
-                      <a:ext cx="5943600" cy="5943600"/>
-                    </a:xfrm>
-                    <a:prstGeom prst="rect">
-                      <a:avLst/>
-                    </a:prstGeom>
-                  </pic:spPr>
-                </pic:pic>
-              </a:graphicData>
-            </a:graphic>
-          </wp:inline>
-        </w:drawing>
-      </w:r>
-      <w:r>
-        <w:rPr>
-          <w:rFonts w:ascii="Times New Roman" w:hAnsi="Times New Roman" w:cs="Times New Roman"/>
-          <w:noProof/>
-          <w:sz w:val="24"/>
-          <w:szCs w:val="24"/>
-        </w:rPr>
-        <w:drawing>
-          <wp:inline distT="0" distB="0" distL="0" distR="0" wp14:anchorId="6AF8AF7B" wp14:editId="275267B9">
-            <wp:extent cx="5943600" cy="5943600"/>
-            <wp:effectExtent l="0" t="0" r="0" b="0"/>
-            <wp:docPr id="24" name="Picture 24"/>
-            <wp:cNvGraphicFramePr>
-              <a:graphicFrameLocks xmlns:a="http://schemas.openxmlformats.org/drawingml/2006/main" noChangeAspect="1"/>
-            </wp:cNvGraphicFramePr>
-            <a:graphic xmlns:a="http://schemas.openxmlformats.org/drawingml/2006/main">
-              <a:graphicData uri="http://schemas.openxmlformats.org/drawingml/2006/picture">
-                <pic:pic xmlns:pic="http://schemas.openxmlformats.org/drawingml/2006/picture">
-                  <pic:nvPicPr>
-                    <pic:cNvPr id="24" name="example02.png"/>
-                    <pic:cNvPicPr/>
-                  </pic:nvPicPr>
-                  <pic:blipFill>
-                    <a:blip r:embed="rId14">
-                      <a:extLst>
-                        <a:ext uri="{28A0092B-C50C-407E-A947-70E740481C1C}">
-                          <a14:useLocalDpi xmlns:a14="http://schemas.microsoft.com/office/drawing/2010/main" val="0"/>
-                        </a:ext>
-                      </a:extLst>
-                    </a:blip>
-                    <a:stretch>
-                      <a:fillRect/>
-                    </a:stretch>
-                  </pic:blipFill>
-                  <pic:spPr>
-                    <a:xfrm>
-                      <a:off x="0" y="0"/>
-                      <a:ext cx="5943600" cy="5943600"/>
-                    </a:xfrm>
-                    <a:prstGeom prst="rect">
-                      <a:avLst/>
-                    </a:prstGeom>
-                  </pic:spPr>
-                </pic:pic>
-              </a:graphicData>
-            </a:graphic>
-          </wp:inline>
-        </w:drawing>
-      </w:r>
-      <w:r>
-        <w:rPr>
-          <w:rFonts w:ascii="Times New Roman" w:hAnsi="Times New Roman" w:cs="Times New Roman"/>
-          <w:noProof/>
-          <w:sz w:val="24"/>
-          <w:szCs w:val="24"/>
-        </w:rPr>
-        <w:drawing>
-          <wp:inline distT="0" distB="0" distL="0" distR="0" wp14:anchorId="62535702" wp14:editId="62A75948">
-            <wp:extent cx="5943600" cy="5943600"/>
-            <wp:effectExtent l="0" t="0" r="0" b="0"/>
-            <wp:docPr id="25" name="Picture 25"/>
-            <wp:cNvGraphicFramePr>
-              <a:graphicFrameLocks xmlns:a="http://schemas.openxmlformats.org/drawingml/2006/main" noChangeAspect="1"/>
-            </wp:cNvGraphicFramePr>
-            <a:graphic xmlns:a="http://schemas.openxmlformats.org/drawingml/2006/main">
-              <a:graphicData uri="http://schemas.openxmlformats.org/drawingml/2006/picture">
-                <pic:pic xmlns:pic="http://schemas.openxmlformats.org/drawingml/2006/picture">
-                  <pic:nvPicPr>
-                    <pic:cNvPr id="25" name="example100.png"/>
-                    <pic:cNvPicPr/>
-                  </pic:nvPicPr>
-                  <pic:blipFill>
-                    <a:blip r:embed="rId15">
-                      <a:extLst>
-                        <a:ext uri="{28A0092B-C50C-407E-A947-70E740481C1C}">
-                          <a14:useLocalDpi xmlns:a14="http://schemas.microsoft.com/office/drawing/2010/main" val="0"/>
-                        </a:ext>
-                      </a:extLst>
-                    </a:blip>
-                    <a:stretch>
-                      <a:fillRect/>
-                    </a:stretch>
-                  </pic:blipFill>
-                  <pic:spPr>
-                    <a:xfrm>
-                      <a:off x="0" y="0"/>
-                      <a:ext cx="5943600" cy="5943600"/>
-                    </a:xfrm>
-                    <a:prstGeom prst="rect">
-                      <a:avLst/>
-                    </a:prstGeom>
-                  </pic:spPr>
-                </pic:pic>
-              </a:graphicData>
-            </a:graphic>
-          </wp:inline>
-        </w:drawing>
+        <w:t>would explore ideas of using different activation functions, visualizing more networks using animations, deep learning (adding hidden layers), and more extensive design of experiments with thousands to millions of trials to validate with statistical confidence these relationships.</w:t>
       </w:r>
     </w:p>
     <w:sectPr>
@@ -2017,6 +1904,119 @@
     </w:lvl>
   </w:abstractNum>
   <w:abstractNum w:abstractNumId="1">
+    <w:nsid w:val="114B1386"/>
+    <w:multiLevelType w:val="hybridMultilevel"/>
+    <w:tmpl w:val="7F50A85E"/>
+    <w:lvl w:ilvl="0" w:tplc="04090001">
+      <w:start w:val="1"/>
+      <w:numFmt w:val="bullet"/>
+      <w:lvlText w:val=""/>
+      <w:lvlJc w:val="left"/>
+      <w:pPr>
+        <w:ind w:left="720" w:hanging="360"/>
+      </w:pPr>
+      <w:rPr>
+        <w:rFonts w:ascii="Symbol" w:hAnsi="Symbol" w:hint="default"/>
+      </w:rPr>
+    </w:lvl>
+    <w:lvl w:ilvl="1" w:tplc="04090003">
+      <w:start w:val="1"/>
+      <w:numFmt w:val="bullet"/>
+      <w:lvlText w:val="o"/>
+      <w:lvlJc w:val="left"/>
+      <w:pPr>
+        <w:ind w:left="1440" w:hanging="360"/>
+      </w:pPr>
+      <w:rPr>
+        <w:rFonts w:ascii="Courier New" w:hAnsi="Courier New" w:cs="Courier New" w:hint="default"/>
+      </w:rPr>
+    </w:lvl>
+    <w:lvl w:ilvl="2" w:tplc="04090005" w:tentative="1">
+      <w:start w:val="1"/>
+      <w:numFmt w:val="bullet"/>
+      <w:lvlText w:val=""/>
+      <w:lvlJc w:val="left"/>
+      <w:pPr>
+        <w:ind w:left="2160" w:hanging="360"/>
+      </w:pPr>
+      <w:rPr>
+        <w:rFonts w:ascii="Wingdings" w:hAnsi="Wingdings" w:hint="default"/>
+      </w:rPr>
+    </w:lvl>
+    <w:lvl w:ilvl="3" w:tplc="04090001" w:tentative="1">
+      <w:start w:val="1"/>
+      <w:numFmt w:val="bullet"/>
+      <w:lvlText w:val=""/>
+      <w:lvlJc w:val="left"/>
+      <w:pPr>
+        <w:ind w:left="2880" w:hanging="360"/>
+      </w:pPr>
+      <w:rPr>
+        <w:rFonts w:ascii="Symbol" w:hAnsi="Symbol" w:hint="default"/>
+      </w:rPr>
+    </w:lvl>
+    <w:lvl w:ilvl="4" w:tplc="04090003" w:tentative="1">
+      <w:start w:val="1"/>
+      <w:numFmt w:val="bullet"/>
+      <w:lvlText w:val="o"/>
+      <w:lvlJc w:val="left"/>
+      <w:pPr>
+        <w:ind w:left="3600" w:hanging="360"/>
+      </w:pPr>
+      <w:rPr>
+        <w:rFonts w:ascii="Courier New" w:hAnsi="Courier New" w:cs="Courier New" w:hint="default"/>
+      </w:rPr>
+    </w:lvl>
+    <w:lvl w:ilvl="5" w:tplc="04090005" w:tentative="1">
+      <w:start w:val="1"/>
+      <w:numFmt w:val="bullet"/>
+      <w:lvlText w:val=""/>
+      <w:lvlJc w:val="left"/>
+      <w:pPr>
+        <w:ind w:left="4320" w:hanging="360"/>
+      </w:pPr>
+      <w:rPr>
+        <w:rFonts w:ascii="Wingdings" w:hAnsi="Wingdings" w:hint="default"/>
+      </w:rPr>
+    </w:lvl>
+    <w:lvl w:ilvl="6" w:tplc="04090001" w:tentative="1">
+      <w:start w:val="1"/>
+      <w:numFmt w:val="bullet"/>
+      <w:lvlText w:val=""/>
+      <w:lvlJc w:val="left"/>
+      <w:pPr>
+        <w:ind w:left="5040" w:hanging="360"/>
+      </w:pPr>
+      <w:rPr>
+        <w:rFonts w:ascii="Symbol" w:hAnsi="Symbol" w:hint="default"/>
+      </w:rPr>
+    </w:lvl>
+    <w:lvl w:ilvl="7" w:tplc="04090003" w:tentative="1">
+      <w:start w:val="1"/>
+      <w:numFmt w:val="bullet"/>
+      <w:lvlText w:val="o"/>
+      <w:lvlJc w:val="left"/>
+      <w:pPr>
+        <w:ind w:left="5760" w:hanging="360"/>
+      </w:pPr>
+      <w:rPr>
+        <w:rFonts w:ascii="Courier New" w:hAnsi="Courier New" w:cs="Courier New" w:hint="default"/>
+      </w:rPr>
+    </w:lvl>
+    <w:lvl w:ilvl="8" w:tplc="04090005" w:tentative="1">
+      <w:start w:val="1"/>
+      <w:numFmt w:val="bullet"/>
+      <w:lvlText w:val=""/>
+      <w:lvlJc w:val="left"/>
+      <w:pPr>
+        <w:ind w:left="6480" w:hanging="360"/>
+      </w:pPr>
+      <w:rPr>
+        <w:rFonts w:ascii="Wingdings" w:hAnsi="Wingdings" w:hint="default"/>
+      </w:rPr>
+    </w:lvl>
+  </w:abstractNum>
+  <w:abstractNum w:abstractNumId="2">
     <w:nsid w:val="5CEE6EB0"/>
     <w:multiLevelType w:val="hybridMultilevel"/>
     <w:tmpl w:val="54D4C942"/>
@@ -2102,7 +2102,7 @@
       </w:pPr>
     </w:lvl>
   </w:abstractNum>
-  <w:abstractNum w:abstractNumId="2">
+  <w:abstractNum w:abstractNumId="3">
     <w:nsid w:val="739B4F27"/>
     <w:multiLevelType w:val="hybridMultilevel"/>
     <w:tmpl w:val="1BD8A65A"/>
@@ -2192,12 +2192,15 @@
     </w:lvl>
   </w:abstractNum>
   <w:num w:numId="1">
-    <w:abstractNumId w:val="2"/>
+    <w:abstractNumId w:val="3"/>
   </w:num>
   <w:num w:numId="2">
     <w:abstractNumId w:val="0"/>
   </w:num>
   <w:num w:numId="3">
+    <w:abstractNumId w:val="2"/>
+  </w:num>
+  <w:num w:numId="4">
     <w:abstractNumId w:val="1"/>
   </w:num>
 </w:numbering>
@@ -3343,11 +3346,11 @@
           <c:showPercent val="0"/>
           <c:showBubbleSize val="0"/>
         </c:dLbls>
-        <c:axId val="-2033578896"/>
-        <c:axId val="-2033985376"/>
+        <c:axId val="-2033470848"/>
+        <c:axId val="-2033460704"/>
       </c:scatterChart>
       <c:valAx>
-        <c:axId val="-2033578896"/>
+        <c:axId val="-2033470848"/>
         <c:scaling>
           <c:orientation val="minMax"/>
           <c:max val="1.0"/>
@@ -3460,12 +3463,12 @@
             <a:endParaRPr lang="en-US"/>
           </a:p>
         </c:txPr>
-        <c:crossAx val="-2033985376"/>
+        <c:crossAx val="-2033460704"/>
         <c:crosses val="autoZero"/>
         <c:crossBetween val="midCat"/>
       </c:valAx>
       <c:valAx>
-        <c:axId val="-2033985376"/>
+        <c:axId val="-2033460704"/>
         <c:scaling>
           <c:orientation val="minMax"/>
           <c:max val="1.0"/>
@@ -3578,7 +3581,7 @@
             <a:endParaRPr lang="en-US"/>
           </a:p>
         </c:txPr>
-        <c:crossAx val="-2033578896"/>
+        <c:crossAx val="-2033470848"/>
         <c:crosses val="autoZero"/>
         <c:crossBetween val="midCat"/>
       </c:valAx>
@@ -4310,11 +4313,11 @@
           <c:showPercent val="0"/>
           <c:showBubbleSize val="0"/>
         </c:dLbls>
-        <c:axId val="-2033708240"/>
-        <c:axId val="-2066696480"/>
+        <c:axId val="-2109587952"/>
+        <c:axId val="-2033304832"/>
       </c:scatterChart>
       <c:valAx>
-        <c:axId val="-2033708240"/>
+        <c:axId val="-2109587952"/>
         <c:scaling>
           <c:orientation val="minMax"/>
           <c:max val="1.0"/>
@@ -4427,12 +4430,12 @@
             <a:endParaRPr lang="en-US"/>
           </a:p>
         </c:txPr>
-        <c:crossAx val="-2066696480"/>
+        <c:crossAx val="-2033304832"/>
         <c:crosses val="autoZero"/>
         <c:crossBetween val="midCat"/>
       </c:valAx>
       <c:valAx>
-        <c:axId val="-2066696480"/>
+        <c:axId val="-2033304832"/>
         <c:scaling>
           <c:orientation val="minMax"/>
           <c:max val="1.0"/>
@@ -4545,7 +4548,7 @@
             <a:endParaRPr lang="en-US"/>
           </a:p>
         </c:txPr>
-        <c:crossAx val="-2033708240"/>
+        <c:crossAx val="-2109587952"/>
         <c:crosses val="autoZero"/>
         <c:crossBetween val="midCat"/>
       </c:valAx>
@@ -5220,11 +5223,11 @@
           <c:showPercent val="0"/>
           <c:showBubbleSize val="0"/>
         </c:dLbls>
-        <c:axId val="-2095832704"/>
-        <c:axId val="-2112195536"/>
+        <c:axId val="-2033650208"/>
+        <c:axId val="-2033777456"/>
       </c:scatterChart>
       <c:valAx>
-        <c:axId val="-2095832704"/>
+        <c:axId val="-2033650208"/>
         <c:scaling>
           <c:orientation val="minMax"/>
           <c:max val="10.0"/>
@@ -5337,12 +5340,12 @@
             <a:endParaRPr lang="en-US"/>
           </a:p>
         </c:txPr>
-        <c:crossAx val="-2112195536"/>
+        <c:crossAx val="-2033777456"/>
         <c:crosses val="autoZero"/>
         <c:crossBetween val="midCat"/>
       </c:valAx>
       <c:valAx>
-        <c:axId val="-2112195536"/>
+        <c:axId val="-2033777456"/>
         <c:scaling>
           <c:orientation val="minMax"/>
           <c:max val="1.0"/>
@@ -5455,7 +5458,7 @@
             <a:endParaRPr lang="en-US"/>
           </a:p>
         </c:txPr>
-        <c:crossAx val="-2095832704"/>
+        <c:crossAx val="-2033650208"/>
         <c:crosses val="autoZero"/>
         <c:crossBetween val="midCat"/>
       </c:valAx>
@@ -5580,7 +5583,7 @@
             </a:pPr>
             <a:r>
               <a:rPr lang="en-US"/>
-              <a:t>Figure 6. Neural</a:t>
+              <a:t>Figure 7. Neural</a:t>
             </a:r>
             <a:r>
               <a:rPr lang="en-US" baseline="0"/>
@@ -6873,11 +6876,11 @@
           <c:showPercent val="0"/>
           <c:showBubbleSize val="0"/>
         </c:dLbls>
-        <c:axId val="-2112305744"/>
-        <c:axId val="-2095188400"/>
+        <c:axId val="-2033919696"/>
+        <c:axId val="-2109626128"/>
       </c:scatterChart>
       <c:valAx>
-        <c:axId val="-2112305744"/>
+        <c:axId val="-2033919696"/>
         <c:scaling>
           <c:orientation val="minMax"/>
           <c:max val="1.0"/>
@@ -6995,12 +6998,12 @@
             <a:endParaRPr lang="en-US"/>
           </a:p>
         </c:txPr>
-        <c:crossAx val="-2095188400"/>
+        <c:crossAx val="-2109626128"/>
         <c:crosses val="autoZero"/>
         <c:crossBetween val="midCat"/>
       </c:valAx>
       <c:valAx>
-        <c:axId val="-2095188400"/>
+        <c:axId val="-2109626128"/>
         <c:scaling>
           <c:orientation val="minMax"/>
           <c:max val="1.0"/>
@@ -7113,7 +7116,7 @@
             <a:endParaRPr lang="en-US"/>
           </a:p>
         </c:txPr>
-        <c:crossAx val="-2112305744"/>
+        <c:crossAx val="-2033919696"/>
         <c:crosses val="autoZero"/>
         <c:crossBetween val="midCat"/>
       </c:valAx>
@@ -7226,7 +7229,7 @@
             </a:pPr>
             <a:r>
               <a:rPr lang="en-US"/>
-              <a:t>Figure 7. Neural</a:t>
+              <a:t>Figure 8. Neural</a:t>
             </a:r>
             <a:r>
               <a:rPr lang="en-US" baseline="0"/>
@@ -8500,11 +8503,11 @@
           <c:showPercent val="0"/>
           <c:showBubbleSize val="0"/>
         </c:dLbls>
-        <c:axId val="-2090456144"/>
-        <c:axId val="-2069600960"/>
+        <c:axId val="-2066730176"/>
+        <c:axId val="-2033427632"/>
       </c:scatterChart>
       <c:valAx>
-        <c:axId val="-2090456144"/>
+        <c:axId val="-2066730176"/>
         <c:scaling>
           <c:orientation val="minMax"/>
           <c:max val="1.0"/>
@@ -8622,12 +8625,12 @@
             <a:endParaRPr lang="en-US"/>
           </a:p>
         </c:txPr>
-        <c:crossAx val="-2069600960"/>
+        <c:crossAx val="-2033427632"/>
         <c:crosses val="autoZero"/>
         <c:crossBetween val="midCat"/>
       </c:valAx>
       <c:valAx>
-        <c:axId val="-2069600960"/>
+        <c:axId val="-2033427632"/>
         <c:scaling>
           <c:orientation val="minMax"/>
           <c:max val="1.0"/>
@@ -8740,7 +8743,7 @@
             <a:endParaRPr lang="en-US"/>
           </a:p>
         </c:txPr>
-        <c:crossAx val="-2090456144"/>
+        <c:crossAx val="-2066730176"/>
         <c:crosses val="autoZero"/>
         <c:crossBetween val="midCat"/>
       </c:valAx>
@@ -8853,7 +8856,7 @@
             </a:pPr>
             <a:r>
               <a:rPr lang="en-US"/>
-              <a:t>Figure 8.</a:t>
+              <a:t>Figure 9.</a:t>
             </a:r>
             <a:r>
               <a:rPr lang="en-US" baseline="0"/>
@@ -10135,11 +10138,11 @@
           <c:showPercent val="0"/>
           <c:showBubbleSize val="0"/>
         </c:dLbls>
-        <c:axId val="-2111164464"/>
-        <c:axId val="-2070397120"/>
+        <c:axId val="-2034192880"/>
+        <c:axId val="-2108791856"/>
       </c:scatterChart>
       <c:valAx>
-        <c:axId val="-2111164464"/>
+        <c:axId val="-2034192880"/>
         <c:scaling>
           <c:orientation val="minMax"/>
           <c:max val="1.0"/>
@@ -10252,12 +10255,12 @@
             <a:endParaRPr lang="en-US"/>
           </a:p>
         </c:txPr>
-        <c:crossAx val="-2070397120"/>
+        <c:crossAx val="-2108791856"/>
         <c:crosses val="autoZero"/>
         <c:crossBetween val="midCat"/>
       </c:valAx>
       <c:valAx>
-        <c:axId val="-2070397120"/>
+        <c:axId val="-2108791856"/>
         <c:scaling>
           <c:orientation val="minMax"/>
           <c:max val="1.0"/>
@@ -10370,7 +10373,7 @@
             <a:endParaRPr lang="en-US"/>
           </a:p>
         </c:txPr>
-        <c:crossAx val="-2111164464"/>
+        <c:crossAx val="-2034192880"/>
         <c:crosses val="autoZero"/>
         <c:crossBetween val="midCat"/>
       </c:valAx>

</xml_diff>